<commit_message>
Recolectada toda la inf
</commit_message>
<xml_diff>
--- a/Interrupciones/Informacion.docx
+++ b/Interrupciones/Informacion.docx
@@ -257,6 +257,64 @@
     <w:p>
       <w:pPr>
         <w:rPr>
+          <w:sz w:val="24"/>
+          <w:szCs w:val="24"/>
+          <w:lang w:val="es-ES"/>
+        </w:rPr>
+      </w:pPr>
+      <w:r>
+        <w:rPr>
+          <w:sz w:val="24"/>
+          <w:szCs w:val="24"/>
+          <w:lang w:val="es-ES"/>
+        </w:rPr>
+        <w:t xml:space="preserve">Las interrupciones de hardware se pueden producir en cualquier momento, sin importar lo que </w:t>
+      </w:r>
+      <w:r>
+        <w:rPr>
+          <w:sz w:val="24"/>
+          <w:szCs w:val="24"/>
+          <w:lang w:val="es-ES"/>
+        </w:rPr>
+        <w:t>esté</w:t>
+      </w:r>
+      <w:r>
+        <w:rPr>
+          <w:sz w:val="24"/>
+          <w:szCs w:val="24"/>
+          <w:lang w:val="es-ES"/>
+        </w:rPr>
+        <w:t xml:space="preserve"> haciendo el CPU. Estas son producidas por causas externas del procesador, y por lo general están ligadas a los dispositivos de entrada y salida.</w:t>
+      </w:r>
+    </w:p>
+    <w:p>
+      <w:pPr>
+        <w:rPr>
+          <w:sz w:val="24"/>
+          <w:szCs w:val="24"/>
+          <w:lang w:val="es-ES"/>
+        </w:rPr>
+      </w:pPr>
+      <w:r>
+        <w:rPr>
+          <w:sz w:val="24"/>
+          <w:szCs w:val="24"/>
+          <w:lang w:val="es-ES"/>
+        </w:rPr>
+        <w:t xml:space="preserve">Este tipo de interrupciones permiten mejorar la productividad del procesador, ya que en vez de </w:t>
+      </w:r>
+      <w:r>
+        <w:rPr>
+          <w:sz w:val="24"/>
+          <w:szCs w:val="24"/>
+          <w:lang w:val="es-ES"/>
+        </w:rPr>
+        <w:t>hacer que el dispositivo realice una espera activa, puede ir atendiendo otro proceso.</w:t>
+      </w:r>
+    </w:p>
+    <w:p>
+      <w:pPr>
+        <w:rPr>
           <w:sz w:val="28"/>
           <w:szCs w:val="28"/>
           <w:lang w:val="es-ES"/>
@@ -274,6 +332,227 @@
     <w:p>
       <w:pPr>
         <w:rPr>
+          <w:sz w:val="24"/>
+          <w:szCs w:val="24"/>
+          <w:lang w:val="es-ES"/>
+        </w:rPr>
+      </w:pPr>
+      <w:r>
+        <w:rPr>
+          <w:sz w:val="24"/>
+          <w:szCs w:val="24"/>
+          <w:lang w:val="es-ES"/>
+        </w:rPr>
+        <w:lastRenderedPageBreak/>
+        <w:t>Son las interrupciones generadas por el mismo programa,</w:t>
+      </w:r>
+      <w:r>
+        <w:rPr>
+          <w:sz w:val="24"/>
+          <w:szCs w:val="24"/>
+          <w:lang w:val="es-ES"/>
+        </w:rPr>
+        <w:t xml:space="preserve"> usando una función especial del lenguaje, el objetivo de estas es que el procesador realice algún tipo de función y después de ejecutar esta, se continuara con el programa que provoco la </w:t>
+      </w:r>
+      <w:r>
+        <w:rPr>
+          <w:sz w:val="24"/>
+          <w:szCs w:val="24"/>
+          <w:lang w:val="es-ES"/>
+        </w:rPr>
+        <w:t>interrupción. Las</w:t>
+      </w:r>
+      <w:r>
+        <w:rPr>
+          <w:sz w:val="24"/>
+          <w:szCs w:val="24"/>
+          <w:lang w:val="es-ES"/>
+        </w:rPr>
+        <w:t xml:space="preserve"> interrupciones de software tienen mayor prioridad que las de hardware y</w:t>
+      </w:r>
+      <w:r>
+        <w:rPr>
+          <w:sz w:val="24"/>
+          <w:szCs w:val="24"/>
+          <w:lang w:val="es-ES"/>
+        </w:rPr>
+        <w:t xml:space="preserve"> generalmente son usadas para entrada y salida</w:t>
+      </w:r>
+    </w:p>
+    <w:p>
+      <w:pPr>
+        <w:rPr>
+          <w:sz w:val="28"/>
+          <w:szCs w:val="28"/>
+          <w:lang w:val="es-ES"/>
+        </w:rPr>
+      </w:pPr>
+      <w:r>
+        <w:rPr>
+          <w:sz w:val="28"/>
+          <w:szCs w:val="28"/>
+          <w:lang w:val="es-ES"/>
+        </w:rPr>
+        <w:t>Mecanismo de Interrupción</w:t>
+      </w:r>
+    </w:p>
+    <w:p>
+      <w:pPr>
+        <w:pStyle w:val="Prrafodelista"/>
+        <w:numPr>
+          <w:ilvl w:val="0"/>
+          <w:numId w:val="1"/>
+        </w:numPr>
+        <w:rPr>
+          <w:sz w:val="24"/>
+          <w:szCs w:val="24"/>
+          <w:lang w:val="es-ES"/>
+        </w:rPr>
+      </w:pPr>
+      <w:r>
+        <w:rPr>
+          <w:sz w:val="24"/>
+          <w:szCs w:val="24"/>
+          <w:lang w:val="es-ES"/>
+        </w:rPr>
+        <w:t>Se transmite una señal de interrupción al procesador.</w:t>
+      </w:r>
+    </w:p>
+    <w:p>
+      <w:pPr>
+        <w:pStyle w:val="Prrafodelista"/>
+        <w:numPr>
+          <w:ilvl w:val="0"/>
+          <w:numId w:val="1"/>
+        </w:numPr>
+        <w:rPr>
+          <w:sz w:val="24"/>
+          <w:szCs w:val="24"/>
+          <w:lang w:val="es-ES"/>
+        </w:rPr>
+      </w:pPr>
+      <w:r>
+        <w:rPr>
+          <w:sz w:val="24"/>
+          <w:szCs w:val="24"/>
+          <w:lang w:val="es-ES"/>
+        </w:rPr>
+        <w:t>El procesador finaliza la ejecución de la instrucción que estaba en proceso.</w:t>
+      </w:r>
+    </w:p>
+    <w:p>
+      <w:pPr>
+        <w:pStyle w:val="Prrafodelista"/>
+        <w:numPr>
+          <w:ilvl w:val="0"/>
+          <w:numId w:val="1"/>
+        </w:numPr>
+        <w:rPr>
+          <w:sz w:val="24"/>
+          <w:szCs w:val="24"/>
+          <w:lang w:val="es-ES"/>
+        </w:rPr>
+      </w:pPr>
+      <w:r>
+        <w:rPr>
+          <w:sz w:val="24"/>
+          <w:szCs w:val="24"/>
+          <w:lang w:val="es-ES"/>
+        </w:rPr>
+        <w:t>Se envía una señal de reconocimiento al dispositivo que genero la interrupción, y se suprime la señal de esta.</w:t>
+      </w:r>
+    </w:p>
+    <w:p>
+      <w:pPr>
+        <w:pStyle w:val="Prrafodelista"/>
+        <w:numPr>
+          <w:ilvl w:val="0"/>
+          <w:numId w:val="1"/>
+        </w:numPr>
+        <w:rPr>
+          <w:sz w:val="24"/>
+          <w:szCs w:val="24"/>
+          <w:lang w:val="es-ES"/>
+        </w:rPr>
+      </w:pPr>
+      <w:r>
+        <w:rPr>
+          <w:sz w:val="24"/>
+          <w:szCs w:val="24"/>
+          <w:lang w:val="es-ES"/>
+        </w:rPr>
+        <w:t>Se carga el contador del programa con la ubicación de la entrada al tratamiento.</w:t>
+      </w:r>
+    </w:p>
+    <w:p>
+      <w:pPr>
+        <w:pStyle w:val="Prrafodelista"/>
+        <w:numPr>
+          <w:ilvl w:val="0"/>
+          <w:numId w:val="1"/>
+        </w:numPr>
+        <w:rPr>
+          <w:sz w:val="24"/>
+          <w:szCs w:val="24"/>
+          <w:lang w:val="es-ES"/>
+        </w:rPr>
+      </w:pPr>
+      <w:r>
+        <w:rPr>
+          <w:sz w:val="24"/>
+          <w:szCs w:val="24"/>
+          <w:lang w:val="es-ES"/>
+        </w:rPr>
+        <w:t>Se procede a realizar la interrupción.</w:t>
+      </w:r>
+    </w:p>
+    <w:p>
+      <w:pPr>
+        <w:pStyle w:val="Prrafodelista"/>
+        <w:numPr>
+          <w:ilvl w:val="0"/>
+          <w:numId w:val="1"/>
+        </w:numPr>
+        <w:rPr>
+          <w:sz w:val="24"/>
+          <w:szCs w:val="24"/>
+          <w:lang w:val="es-ES"/>
+        </w:rPr>
+      </w:pPr>
+      <w:r>
+        <w:rPr>
+          <w:sz w:val="24"/>
+          <w:szCs w:val="24"/>
+          <w:lang w:val="es-ES"/>
+        </w:rPr>
+        <w:t>Una vez finalizada se restauran los valores salvados antes de realizar la interrupción.</w:t>
+      </w:r>
+    </w:p>
+    <w:p>
+      <w:pPr>
+        <w:pStyle w:val="Prrafodelista"/>
+        <w:numPr>
+          <w:ilvl w:val="0"/>
+          <w:numId w:val="1"/>
+        </w:numPr>
+        <w:rPr>
+          <w:sz w:val="24"/>
+          <w:szCs w:val="24"/>
+          <w:lang w:val="es-ES"/>
+        </w:rPr>
+      </w:pPr>
+      <w:r>
+        <w:rPr>
+          <w:sz w:val="24"/>
+          <w:szCs w:val="24"/>
+          <w:lang w:val="es-ES"/>
+        </w:rPr>
+        <w:t>El programa continua en la instrucción siguiente a la que genero la interrupción.</w:t>
+      </w:r>
+    </w:p>
+    <w:p>
+      <w:pPr>
+        <w:rPr>
           <w:sz w:val="28"/>
           <w:szCs w:val="28"/>
           <w:lang w:val="es-ES"/>
@@ -296,6 +575,15 @@
           <w:lang w:val="es-ES"/>
         </w:rPr>
       </w:pPr>
+    </w:p>
+    <w:p>
+      <w:pPr>
+        <w:rPr>
+          <w:sz w:val="28"/>
+          <w:szCs w:val="28"/>
+          <w:lang w:val="es-ES"/>
+        </w:rPr>
+      </w:pPr>
       <w:r>
         <w:rPr>
           <w:sz w:val="28"/>
@@ -313,7 +601,7 @@
           <w:lang w:val="es-ES"/>
         </w:rPr>
       </w:pPr>
-      <w:hyperlink r:id="rId4" w:history="1">
+      <w:hyperlink r:id="rId5" w:history="1">
         <w:r>
           <w:rPr>
             <w:rStyle w:val="Hipervnculo"/>
@@ -333,7 +621,7 @@
           <w:lang w:val="es-ES"/>
         </w:rPr>
       </w:pPr>
-      <w:hyperlink r:id="rId5" w:history="1">
+      <w:hyperlink r:id="rId6" w:history="1">
         <w:r>
           <w:rPr>
             <w:rStyle w:val="Hipervnculo"/>
@@ -353,7 +641,7 @@
           <w:lang w:val="es-ES"/>
         </w:rPr>
       </w:pPr>
-      <w:hyperlink r:id="rId6" w:history="1">
+      <w:hyperlink r:id="rId7" w:history="1">
         <w:r>
           <w:rPr>
             <w:rStyle w:val="Hipervnculo"/>
@@ -373,7 +661,7 @@
           <w:lang w:val="es-ES"/>
         </w:rPr>
       </w:pPr>
-      <w:hyperlink r:id="rId7" w:history="1">
+      <w:hyperlink r:id="rId8" w:history="1">
         <w:r>
           <w:rPr>
             <w:rStyle w:val="Hipervnculo"/>
@@ -393,7 +681,7 @@
           <w:lang w:val="es-ES"/>
         </w:rPr>
       </w:pPr>
-      <w:hyperlink r:id="rId8" w:history="1">
+      <w:hyperlink r:id="rId9" w:history="1">
         <w:r>
           <w:rPr>
             <w:rStyle w:val="Hipervnculo"/>
@@ -413,7 +701,7 @@
           <w:lang w:val="es-ES"/>
         </w:rPr>
       </w:pPr>
-      <w:hyperlink r:id="rId9" w:history="1">
+      <w:hyperlink r:id="rId10" w:history="1">
         <w:r>
           <w:rPr>
             <w:rStyle w:val="Hipervnculo"/>
@@ -442,6 +730,103 @@
     </w:sectPr>
   </w:body>
 </w:document>
+</file>
+
+<file path=word/numbering.xml><?xml version="1.0" encoding="utf-8"?>
+<w:numbering xmlns:wpc="http://schemas.microsoft.com/office/word/2010/wordprocessingCanvas" xmlns:cx="http://schemas.microsoft.com/office/drawing/2014/chartex" xmlns:cx1="http://schemas.microsoft.com/office/drawing/2015/9/8/chartex" xmlns:cx2="http://schemas.microsoft.com/office/drawing/2015/10/21/chartex" xmlns:cx3="http://schemas.microsoft.com/office/drawing/2016/5/9/chartex" xmlns:cx4="http://schemas.microsoft.com/office/drawing/2016/5/10/chartex" xmlns:cx5="http://schemas.microsoft.com/office/drawing/2016/5/11/chartex" xmlns:cx6="http://schemas.microsoft.com/office/drawing/2016/5/12/chartex" xmlns:cx7="http://schemas.microsoft.com/office/drawing/2016/5/13/chartex" xmlns:cx8="http://schemas.microsoft.com/office/drawing/2016/5/14/chartex" xmlns:mc="http://schemas.openxmlformats.org/markup-compatibility/2006" xmlns:aink="http://schemas.microsoft.com/office/drawing/2016/ink" xmlns:am3d="http://schemas.microsoft.com/office/drawing/2017/model3d" xmlns:o="urn:schemas-microsoft-com:office:office" xmlns:r="http://schemas.openxmlformats.org/officeDocument/2006/relationships" xmlns:m="http://schemas.openxmlformats.org/officeDocument/2006/math" xmlns:v="urn:schemas-microsoft-com:vml" xmlns:wp14="http://schemas.microsoft.com/office/word/2010/wordprocessingDrawing" xmlns:wp="http://schemas.openxmlformats.org/drawingml/2006/wordprocessingDrawing" xmlns:w10="urn:schemas-microsoft-com:office:word" xmlns:w="http://schemas.openxmlformats.org/wordprocessingml/2006/main" xmlns:w14="http://schemas.microsoft.com/office/word/2010/wordml" xmlns:w15="http://schemas.microsoft.com/office/word/2012/wordml" xmlns:w16cex="http://schemas.microsoft.com/office/word/2018/wordml/cex" xmlns:w16cid="http://schemas.microsoft.com/office/word/2016/wordml/cid" xmlns:w16="http://schemas.microsoft.com/office/word/2018/wordml" xmlns:w16se="http://schemas.microsoft.com/office/word/2015/wordml/symex" xmlns:wpg="http://schemas.microsoft.com/office/word/2010/wordprocessingGroup" xmlns:wpi="http://schemas.microsoft.com/office/word/2010/wordprocessingInk" xmlns:wne="http://schemas.microsoft.com/office/word/2006/wordml" xmlns:wps="http://schemas.microsoft.com/office/word/2010/wordprocessingShape" mc:Ignorable="w14 w15 w16se w16cid w16 w16cex wp14">
+  <w:abstractNum w:abstractNumId="0" w15:restartNumberingAfterBreak="0">
+    <w:nsid w:val="685F4464"/>
+    <w:multiLevelType w:val="hybridMultilevel"/>
+    <w:tmpl w:val="4976B8D0"/>
+    <w:lvl w:ilvl="0" w:tplc="240A000F">
+      <w:start w:val="1"/>
+      <w:numFmt w:val="decimal"/>
+      <w:lvlText w:val="%1."/>
+      <w:lvlJc w:val="left"/>
+      <w:pPr>
+        <w:ind w:left="720" w:hanging="360"/>
+      </w:pPr>
+      <w:rPr>
+        <w:rFonts w:hint="default"/>
+      </w:rPr>
+    </w:lvl>
+    <w:lvl w:ilvl="1" w:tplc="240A0019" w:tentative="1">
+      <w:start w:val="1"/>
+      <w:numFmt w:val="lowerLetter"/>
+      <w:lvlText w:val="%2."/>
+      <w:lvlJc w:val="left"/>
+      <w:pPr>
+        <w:ind w:left="1440" w:hanging="360"/>
+      </w:pPr>
+    </w:lvl>
+    <w:lvl w:ilvl="2" w:tplc="240A001B" w:tentative="1">
+      <w:start w:val="1"/>
+      <w:numFmt w:val="lowerRoman"/>
+      <w:lvlText w:val="%3."/>
+      <w:lvlJc w:val="right"/>
+      <w:pPr>
+        <w:ind w:left="2160" w:hanging="180"/>
+      </w:pPr>
+    </w:lvl>
+    <w:lvl w:ilvl="3" w:tplc="240A000F" w:tentative="1">
+      <w:start w:val="1"/>
+      <w:numFmt w:val="decimal"/>
+      <w:lvlText w:val="%4."/>
+      <w:lvlJc w:val="left"/>
+      <w:pPr>
+        <w:ind w:left="2880" w:hanging="360"/>
+      </w:pPr>
+    </w:lvl>
+    <w:lvl w:ilvl="4" w:tplc="240A0019" w:tentative="1">
+      <w:start w:val="1"/>
+      <w:numFmt w:val="lowerLetter"/>
+      <w:lvlText w:val="%5."/>
+      <w:lvlJc w:val="left"/>
+      <w:pPr>
+        <w:ind w:left="3600" w:hanging="360"/>
+      </w:pPr>
+    </w:lvl>
+    <w:lvl w:ilvl="5" w:tplc="240A001B" w:tentative="1">
+      <w:start w:val="1"/>
+      <w:numFmt w:val="lowerRoman"/>
+      <w:lvlText w:val="%6."/>
+      <w:lvlJc w:val="right"/>
+      <w:pPr>
+        <w:ind w:left="4320" w:hanging="180"/>
+      </w:pPr>
+    </w:lvl>
+    <w:lvl w:ilvl="6" w:tplc="240A000F" w:tentative="1">
+      <w:start w:val="1"/>
+      <w:numFmt w:val="decimal"/>
+      <w:lvlText w:val="%7."/>
+      <w:lvlJc w:val="left"/>
+      <w:pPr>
+        <w:ind w:left="5040" w:hanging="360"/>
+      </w:pPr>
+    </w:lvl>
+    <w:lvl w:ilvl="7" w:tplc="240A0019" w:tentative="1">
+      <w:start w:val="1"/>
+      <w:numFmt w:val="lowerLetter"/>
+      <w:lvlText w:val="%8."/>
+      <w:lvlJc w:val="left"/>
+      <w:pPr>
+        <w:ind w:left="5760" w:hanging="360"/>
+      </w:pPr>
+    </w:lvl>
+    <w:lvl w:ilvl="8" w:tplc="240A001B" w:tentative="1">
+      <w:start w:val="1"/>
+      <w:numFmt w:val="lowerRoman"/>
+      <w:lvlText w:val="%9."/>
+      <w:lvlJc w:val="right"/>
+      <w:pPr>
+        <w:ind w:left="6480" w:hanging="180"/>
+      </w:pPr>
+    </w:lvl>
+  </w:abstractNum>
+  <w:num w:numId="1">
+    <w:abstractNumId w:val="0"/>
+  </w:num>
+</w:numbering>
 </file>
 
 <file path=word/styles.xml><?xml version="1.0" encoding="utf-8"?>
@@ -893,6 +1278,17 @@
       <w:shd w:val="clear" w:color="auto" w:fill="E1DFDD"/>
     </w:rPr>
   </w:style>
+  <w:style w:type="paragraph" w:styleId="Prrafodelista">
+    <w:name w:val="List Paragraph"/>
+    <w:basedOn w:val="Normal"/>
+    <w:uiPriority w:val="34"/>
+    <w:qFormat/>
+    <w:rsid w:val="003C3DC0"/>
+    <w:pPr>
+      <w:ind w:left="720"/>
+      <w:contextualSpacing/>
+    </w:pPr>
+  </w:style>
 </w:styles>
 </file>
 

</xml_diff>

<commit_message>
Se adjunta PDF y codigo
</commit_message>
<xml_diff>
--- a/Interrupciones/Informacion.docx
+++ b/Interrupciones/Informacion.docx
@@ -570,52 +570,980 @@
     <w:p>
       <w:pPr>
         <w:rPr>
-          <w:sz w:val="28"/>
-          <w:szCs w:val="28"/>
-          <w:lang w:val="es-ES"/>
-        </w:rPr>
-      </w:pPr>
-    </w:p>
-    <w:p>
-      <w:pPr>
-        <w:rPr>
-          <w:sz w:val="28"/>
-          <w:szCs w:val="28"/>
-          <w:lang w:val="es-ES"/>
-        </w:rPr>
-      </w:pPr>
-      <w:r>
-        <w:rPr>
-          <w:sz w:val="28"/>
-          <w:szCs w:val="28"/>
-          <w:lang w:val="es-ES"/>
-        </w:rPr>
-        <w:t>Bibliografía</w:t>
-      </w:r>
-    </w:p>
-    <w:p>
-      <w:pPr>
-        <w:rPr>
-          <w:sz w:val="28"/>
-          <w:szCs w:val="28"/>
-          <w:lang w:val="es-ES"/>
-        </w:rPr>
-      </w:pPr>
+          <w:rFonts w:ascii="Arial" w:hAnsi="Arial" w:cs="Arial"/>
+          <w:color w:val="34495E"/>
+          <w:sz w:val="27"/>
+          <w:szCs w:val="27"/>
+          <w:shd w:val="clear" w:color="auto" w:fill="EEEEEE"/>
+        </w:rPr>
+      </w:pPr>
+      <w:proofErr w:type="gramStart"/>
+      <w:r>
+        <w:rPr>
+          <w:sz w:val="28"/>
+          <w:szCs w:val="28"/>
+          <w:lang w:val="es-ES"/>
+        </w:rPr>
+        <w:t>Link</w:t>
+      </w:r>
+      <w:proofErr w:type="gramEnd"/>
+      <w:r>
+        <w:rPr>
+          <w:sz w:val="28"/>
+          <w:szCs w:val="28"/>
+          <w:lang w:val="es-ES"/>
+        </w:rPr>
+        <w:t xml:space="preserve"> en </w:t>
+      </w:r>
+      <w:proofErr w:type="spellStart"/>
+      <w:r>
+        <w:rPr>
+          <w:sz w:val="28"/>
+          <w:szCs w:val="28"/>
+          <w:lang w:val="es-ES"/>
+        </w:rPr>
+        <w:t>Tinkercad</w:t>
+      </w:r>
+      <w:proofErr w:type="spellEnd"/>
+      <w:r>
+        <w:rPr>
+          <w:sz w:val="28"/>
+          <w:szCs w:val="28"/>
+          <w:lang w:val="es-ES"/>
+        </w:rPr>
+        <w:t xml:space="preserve">: </w:t>
+      </w:r>
       <w:hyperlink r:id="rId5" w:history="1">
         <w:r>
           <w:rPr>
             <w:rStyle w:val="Hipervnculo"/>
-            <w:sz w:val="28"/>
-            <w:szCs w:val="28"/>
-            <w:lang w:val="es-ES"/>
+            <w:rFonts w:ascii="Arial" w:hAnsi="Arial" w:cs="Arial"/>
+            <w:sz w:val="27"/>
+            <w:szCs w:val="27"/>
+            <w:shd w:val="clear" w:color="auto" w:fill="EEEEEE"/>
           </w:rPr>
-          <w:t>http://www.fdi.ucm.es/profesor/jjruz/WEB2/Temas/Curso05_06/EC9.pdf</w:t>
+          <w:t>https://www.tinkercad.com/things/7zZHyUgtJPb</w:t>
         </w:r>
       </w:hyperlink>
     </w:p>
     <w:p>
       <w:pPr>
         <w:rPr>
+          <w:sz w:val="28"/>
+          <w:szCs w:val="28"/>
+          <w:lang w:val="es-ES"/>
+        </w:rPr>
+      </w:pPr>
+      <w:r>
+        <w:rPr>
+          <w:sz w:val="28"/>
+          <w:szCs w:val="28"/>
+          <w:lang w:val="es-ES"/>
+        </w:rPr>
+        <w:t>//El led se encuentra conectado al pin 8</w:t>
+      </w:r>
+    </w:p>
+    <w:p>
+      <w:pPr>
+        <w:rPr>
+          <w:sz w:val="28"/>
+          <w:szCs w:val="28"/>
+          <w:lang w:val="es-ES"/>
+        </w:rPr>
+      </w:pPr>
+      <w:proofErr w:type="spellStart"/>
+      <w:r>
+        <w:rPr>
+          <w:sz w:val="28"/>
+          <w:szCs w:val="28"/>
+          <w:lang w:val="es-ES"/>
+        </w:rPr>
+        <w:t>const</w:t>
+      </w:r>
+      <w:proofErr w:type="spellEnd"/>
+      <w:r>
+        <w:rPr>
+          <w:sz w:val="28"/>
+          <w:szCs w:val="28"/>
+          <w:lang w:val="es-ES"/>
+        </w:rPr>
+        <w:t xml:space="preserve"> </w:t>
+      </w:r>
+      <w:proofErr w:type="spellStart"/>
+      <w:r>
+        <w:rPr>
+          <w:sz w:val="28"/>
+          <w:szCs w:val="28"/>
+          <w:lang w:val="es-ES"/>
+        </w:rPr>
+        <w:t>int</w:t>
+      </w:r>
+      <w:proofErr w:type="spellEnd"/>
+      <w:r>
+        <w:rPr>
+          <w:sz w:val="28"/>
+          <w:szCs w:val="28"/>
+          <w:lang w:val="es-ES"/>
+        </w:rPr>
+        <w:t xml:space="preserve"> </w:t>
+      </w:r>
+      <w:proofErr w:type="spellStart"/>
+      <w:r>
+        <w:rPr>
+          <w:sz w:val="28"/>
+          <w:szCs w:val="28"/>
+          <w:lang w:val="es-ES"/>
+        </w:rPr>
+        <w:t>pin_led</w:t>
+      </w:r>
+      <w:proofErr w:type="spellEnd"/>
+      <w:r>
+        <w:rPr>
+          <w:sz w:val="28"/>
+          <w:szCs w:val="28"/>
+          <w:lang w:val="es-ES"/>
+        </w:rPr>
+        <w:t xml:space="preserve"> = 8;</w:t>
+      </w:r>
+    </w:p>
+    <w:p>
+      <w:pPr>
+        <w:rPr>
+          <w:sz w:val="28"/>
+          <w:szCs w:val="28"/>
+          <w:lang w:val="es-ES"/>
+        </w:rPr>
+      </w:pPr>
+      <w:r>
+        <w:rPr>
+          <w:sz w:val="28"/>
+          <w:szCs w:val="28"/>
+          <w:lang w:val="es-ES"/>
+        </w:rPr>
+        <w:t>//El pulsador se encuentra conectado al pin 2</w:t>
+      </w:r>
+    </w:p>
+    <w:p>
+      <w:pPr>
+        <w:rPr>
+          <w:sz w:val="28"/>
+          <w:szCs w:val="28"/>
+          <w:lang w:val="es-ES"/>
+        </w:rPr>
+      </w:pPr>
+      <w:proofErr w:type="spellStart"/>
+      <w:r>
+        <w:rPr>
+          <w:sz w:val="28"/>
+          <w:szCs w:val="28"/>
+          <w:lang w:val="es-ES"/>
+        </w:rPr>
+        <w:t>const</w:t>
+      </w:r>
+      <w:proofErr w:type="spellEnd"/>
+      <w:r>
+        <w:rPr>
+          <w:sz w:val="28"/>
+          <w:szCs w:val="28"/>
+          <w:lang w:val="es-ES"/>
+        </w:rPr>
+        <w:t xml:space="preserve"> </w:t>
+      </w:r>
+      <w:proofErr w:type="spellStart"/>
+      <w:r>
+        <w:rPr>
+          <w:sz w:val="28"/>
+          <w:szCs w:val="28"/>
+          <w:lang w:val="es-ES"/>
+        </w:rPr>
+        <w:t>int</w:t>
+      </w:r>
+      <w:proofErr w:type="spellEnd"/>
+      <w:r>
+        <w:rPr>
+          <w:sz w:val="28"/>
+          <w:szCs w:val="28"/>
+          <w:lang w:val="es-ES"/>
+        </w:rPr>
+        <w:t xml:space="preserve"> </w:t>
+      </w:r>
+      <w:proofErr w:type="spellStart"/>
+      <w:r>
+        <w:rPr>
+          <w:sz w:val="28"/>
+          <w:szCs w:val="28"/>
+          <w:lang w:val="es-ES"/>
+        </w:rPr>
+        <w:t>pin_pulsador</w:t>
+      </w:r>
+      <w:proofErr w:type="spellEnd"/>
+      <w:r>
+        <w:rPr>
+          <w:sz w:val="28"/>
+          <w:szCs w:val="28"/>
+          <w:lang w:val="es-ES"/>
+        </w:rPr>
+        <w:t xml:space="preserve"> = 2;</w:t>
+      </w:r>
+    </w:p>
+    <w:p>
+      <w:pPr>
+        <w:rPr>
+          <w:sz w:val="28"/>
+          <w:szCs w:val="28"/>
+          <w:lang w:val="es-ES"/>
+        </w:rPr>
+      </w:pPr>
+      <w:r>
+        <w:rPr>
+          <w:sz w:val="28"/>
+          <w:szCs w:val="28"/>
+          <w:lang w:val="es-ES"/>
+        </w:rPr>
+        <w:t xml:space="preserve">//Esta es la variable que cambia el estado del </w:t>
+      </w:r>
+      <w:proofErr w:type="gramStart"/>
+      <w:r>
+        <w:rPr>
+          <w:sz w:val="28"/>
+          <w:szCs w:val="28"/>
+          <w:lang w:val="es-ES"/>
+        </w:rPr>
+        <w:t>led(</w:t>
+      </w:r>
+      <w:proofErr w:type="gramEnd"/>
+      <w:r>
+        <w:rPr>
+          <w:sz w:val="28"/>
+          <w:szCs w:val="28"/>
+          <w:lang w:val="es-ES"/>
+        </w:rPr>
+        <w:t>Apagado o encendido)</w:t>
+      </w:r>
+    </w:p>
+    <w:p>
+      <w:pPr>
+        <w:rPr>
+          <w:sz w:val="28"/>
+          <w:szCs w:val="28"/>
+          <w:lang w:val="es-ES"/>
+        </w:rPr>
+      </w:pPr>
+      <w:r>
+        <w:rPr>
+          <w:sz w:val="28"/>
+          <w:szCs w:val="28"/>
+          <w:lang w:val="es-ES"/>
+        </w:rPr>
+        <w:t xml:space="preserve">//Cada vez que se presione este </w:t>
+      </w:r>
+      <w:proofErr w:type="gramStart"/>
+      <w:r>
+        <w:rPr>
+          <w:sz w:val="28"/>
+          <w:szCs w:val="28"/>
+          <w:lang w:val="es-ES"/>
+        </w:rPr>
+        <w:t xml:space="preserve">valor </w:t>
+      </w:r>
+      <w:proofErr w:type="spellStart"/>
+      <w:r>
+        <w:rPr>
+          <w:sz w:val="28"/>
+          <w:szCs w:val="28"/>
+          <w:lang w:val="es-ES"/>
+        </w:rPr>
+        <w:t>varia</w:t>
+      </w:r>
+      <w:proofErr w:type="spellEnd"/>
+      <w:proofErr w:type="gramEnd"/>
+      <w:r>
+        <w:rPr>
+          <w:sz w:val="28"/>
+          <w:szCs w:val="28"/>
+          <w:lang w:val="es-ES"/>
+        </w:rPr>
+        <w:t xml:space="preserve"> entre 0 y 1</w:t>
+      </w:r>
+    </w:p>
+    <w:p>
+      <w:pPr>
+        <w:rPr>
+          <w:sz w:val="28"/>
+          <w:szCs w:val="28"/>
+          <w:lang w:val="es-ES"/>
+        </w:rPr>
+      </w:pPr>
+      <w:proofErr w:type="spellStart"/>
+      <w:r>
+        <w:rPr>
+          <w:sz w:val="28"/>
+          <w:szCs w:val="28"/>
+          <w:lang w:val="es-ES"/>
+        </w:rPr>
+        <w:t>volatile</w:t>
+      </w:r>
+      <w:proofErr w:type="spellEnd"/>
+      <w:r>
+        <w:rPr>
+          <w:sz w:val="28"/>
+          <w:szCs w:val="28"/>
+          <w:lang w:val="es-ES"/>
+        </w:rPr>
+        <w:t xml:space="preserve"> </w:t>
+      </w:r>
+      <w:proofErr w:type="spellStart"/>
+      <w:r>
+        <w:rPr>
+          <w:sz w:val="28"/>
+          <w:szCs w:val="28"/>
+          <w:lang w:val="es-ES"/>
+        </w:rPr>
+        <w:t>int</w:t>
+      </w:r>
+      <w:proofErr w:type="spellEnd"/>
+      <w:r>
+        <w:rPr>
+          <w:sz w:val="28"/>
+          <w:szCs w:val="28"/>
+          <w:lang w:val="es-ES"/>
+        </w:rPr>
+        <w:t xml:space="preserve"> valor = 0;</w:t>
+      </w:r>
+    </w:p>
+    <w:p>
+      <w:pPr>
+        <w:rPr>
+          <w:sz w:val="28"/>
+          <w:szCs w:val="28"/>
+          <w:lang w:val="es-ES"/>
+        </w:rPr>
+      </w:pPr>
+      <w:r>
+        <w:rPr>
+          <w:sz w:val="28"/>
+          <w:szCs w:val="28"/>
+          <w:lang w:val="es-ES"/>
+        </w:rPr>
+        <w:t xml:space="preserve"> </w:t>
+      </w:r>
+    </w:p>
+    <w:p>
+      <w:pPr>
+        <w:rPr>
+          <w:sz w:val="28"/>
+          <w:szCs w:val="28"/>
+          <w:lang w:val="es-ES"/>
+        </w:rPr>
+      </w:pPr>
+      <w:proofErr w:type="spellStart"/>
+      <w:r>
+        <w:rPr>
+          <w:sz w:val="28"/>
+          <w:szCs w:val="28"/>
+          <w:lang w:val="es-ES"/>
+        </w:rPr>
+        <w:t>void</w:t>
+      </w:r>
+      <w:proofErr w:type="spellEnd"/>
+      <w:r>
+        <w:rPr>
+          <w:sz w:val="28"/>
+          <w:szCs w:val="28"/>
+          <w:lang w:val="es-ES"/>
+        </w:rPr>
+        <w:t xml:space="preserve"> </w:t>
+      </w:r>
+      <w:proofErr w:type="spellStart"/>
+      <w:proofErr w:type="gramStart"/>
+      <w:r>
+        <w:rPr>
+          <w:sz w:val="28"/>
+          <w:szCs w:val="28"/>
+          <w:lang w:val="es-ES"/>
+        </w:rPr>
+        <w:t>setup</w:t>
+      </w:r>
+      <w:proofErr w:type="spellEnd"/>
+      <w:r>
+        <w:rPr>
+          <w:sz w:val="28"/>
+          <w:szCs w:val="28"/>
+          <w:lang w:val="es-ES"/>
+        </w:rPr>
+        <w:t>(</w:t>
+      </w:r>
+      <w:proofErr w:type="gramEnd"/>
+      <w:r>
+        <w:rPr>
+          <w:sz w:val="28"/>
+          <w:szCs w:val="28"/>
+          <w:lang w:val="es-ES"/>
+        </w:rPr>
+        <w:t>) {</w:t>
+      </w:r>
+    </w:p>
+    <w:p>
+      <w:pPr>
+        <w:rPr>
+          <w:sz w:val="28"/>
+          <w:szCs w:val="28"/>
+          <w:lang w:val="es-ES"/>
+        </w:rPr>
+      </w:pPr>
+      <w:r>
+        <w:rPr>
+          <w:sz w:val="28"/>
+          <w:szCs w:val="28"/>
+          <w:lang w:val="es-ES"/>
+        </w:rPr>
+        <w:t xml:space="preserve">  //Se inicializa el pin como salida</w:t>
+      </w:r>
+    </w:p>
+    <w:p>
+      <w:pPr>
+        <w:rPr>
+          <w:sz w:val="28"/>
+          <w:szCs w:val="28"/>
+          <w:lang w:val="es-ES"/>
+        </w:rPr>
+      </w:pPr>
+      <w:r>
+        <w:rPr>
+          <w:sz w:val="28"/>
+          <w:szCs w:val="28"/>
+          <w:lang w:val="es-ES"/>
+        </w:rPr>
+        <w:t xml:space="preserve">   </w:t>
+      </w:r>
+      <w:proofErr w:type="spellStart"/>
+      <w:proofErr w:type="gramStart"/>
+      <w:r>
+        <w:rPr>
+          <w:sz w:val="28"/>
+          <w:szCs w:val="28"/>
+          <w:lang w:val="es-ES"/>
+        </w:rPr>
+        <w:t>pinMode</w:t>
+      </w:r>
+      <w:proofErr w:type="spellEnd"/>
+      <w:r>
+        <w:rPr>
+          <w:sz w:val="28"/>
+          <w:szCs w:val="28"/>
+          <w:lang w:val="es-ES"/>
+        </w:rPr>
+        <w:t>(</w:t>
+      </w:r>
+      <w:proofErr w:type="spellStart"/>
+      <w:proofErr w:type="gramEnd"/>
+      <w:r>
+        <w:rPr>
+          <w:sz w:val="28"/>
+          <w:szCs w:val="28"/>
+          <w:lang w:val="es-ES"/>
+        </w:rPr>
+        <w:t>pin_led</w:t>
+      </w:r>
+      <w:proofErr w:type="spellEnd"/>
+      <w:r>
+        <w:rPr>
+          <w:sz w:val="28"/>
+          <w:szCs w:val="28"/>
+          <w:lang w:val="es-ES"/>
+        </w:rPr>
+        <w:t>, OUTPUT);</w:t>
+      </w:r>
+    </w:p>
+    <w:p>
+      <w:pPr>
+        <w:rPr>
+          <w:sz w:val="28"/>
+          <w:szCs w:val="28"/>
+          <w:lang w:val="es-ES"/>
+        </w:rPr>
+      </w:pPr>
+      <w:r>
+        <w:rPr>
+          <w:sz w:val="28"/>
+          <w:szCs w:val="28"/>
+          <w:lang w:val="es-ES"/>
+        </w:rPr>
+        <w:t xml:space="preserve">  //Esta </w:t>
+      </w:r>
+      <w:proofErr w:type="spellStart"/>
+      <w:r>
+        <w:rPr>
+          <w:sz w:val="28"/>
+          <w:szCs w:val="28"/>
+          <w:lang w:val="es-ES"/>
+        </w:rPr>
+        <w:t>funcion</w:t>
+      </w:r>
+      <w:proofErr w:type="spellEnd"/>
+      <w:r>
+        <w:rPr>
+          <w:sz w:val="28"/>
+          <w:szCs w:val="28"/>
+          <w:lang w:val="es-ES"/>
+        </w:rPr>
+        <w:t xml:space="preserve"> detecta un cambio de alto a bajo</w:t>
+      </w:r>
+    </w:p>
+    <w:p>
+      <w:pPr>
+        <w:rPr>
+          <w:sz w:val="28"/>
+          <w:szCs w:val="28"/>
+          <w:lang w:val="es-ES"/>
+        </w:rPr>
+      </w:pPr>
+      <w:r>
+        <w:rPr>
+          <w:sz w:val="28"/>
+          <w:szCs w:val="28"/>
+          <w:lang w:val="es-ES"/>
+        </w:rPr>
+        <w:lastRenderedPageBreak/>
+        <w:t xml:space="preserve">   </w:t>
+      </w:r>
+      <w:proofErr w:type="spellStart"/>
+      <w:r>
+        <w:rPr>
+          <w:sz w:val="28"/>
+          <w:szCs w:val="28"/>
+          <w:lang w:val="es-ES"/>
+        </w:rPr>
+        <w:t>attachInterrupt</w:t>
+      </w:r>
+      <w:proofErr w:type="spellEnd"/>
+      <w:r>
+        <w:rPr>
+          <w:sz w:val="28"/>
+          <w:szCs w:val="28"/>
+          <w:lang w:val="es-ES"/>
+        </w:rPr>
+        <w:t>(</w:t>
+      </w:r>
+      <w:proofErr w:type="spellStart"/>
+      <w:r>
+        <w:rPr>
+          <w:sz w:val="28"/>
+          <w:szCs w:val="28"/>
+          <w:lang w:val="es-ES"/>
+        </w:rPr>
+        <w:t>digitalPinToInterrupt</w:t>
+      </w:r>
+      <w:proofErr w:type="spellEnd"/>
+      <w:r>
+        <w:rPr>
+          <w:sz w:val="28"/>
+          <w:szCs w:val="28"/>
+          <w:lang w:val="es-ES"/>
+        </w:rPr>
+        <w:t>(</w:t>
+      </w:r>
+      <w:proofErr w:type="spellStart"/>
+      <w:r>
+        <w:rPr>
+          <w:sz w:val="28"/>
+          <w:szCs w:val="28"/>
+          <w:lang w:val="es-ES"/>
+        </w:rPr>
+        <w:t>pin_pulsador</w:t>
+      </w:r>
+      <w:proofErr w:type="spellEnd"/>
+      <w:r>
+        <w:rPr>
+          <w:sz w:val="28"/>
+          <w:szCs w:val="28"/>
+          <w:lang w:val="es-ES"/>
+        </w:rPr>
+        <w:t>), estado, RISING);</w:t>
+      </w:r>
+    </w:p>
+    <w:p>
+      <w:pPr>
+        <w:rPr>
+          <w:sz w:val="28"/>
+          <w:szCs w:val="28"/>
+          <w:lang w:val="es-ES"/>
+        </w:rPr>
+      </w:pPr>
+      <w:r>
+        <w:rPr>
+          <w:sz w:val="28"/>
+          <w:szCs w:val="28"/>
+          <w:lang w:val="es-ES"/>
+        </w:rPr>
+        <w:t>}</w:t>
+      </w:r>
+    </w:p>
+    <w:p>
+      <w:pPr>
+        <w:rPr>
+          <w:sz w:val="28"/>
+          <w:szCs w:val="28"/>
+          <w:lang w:val="es-ES"/>
+        </w:rPr>
+      </w:pPr>
+      <w:r>
+        <w:rPr>
+          <w:sz w:val="28"/>
+          <w:szCs w:val="28"/>
+          <w:lang w:val="es-ES"/>
+        </w:rPr>
+        <w:t xml:space="preserve"> </w:t>
+      </w:r>
+    </w:p>
+    <w:p>
+      <w:pPr>
+        <w:rPr>
+          <w:sz w:val="28"/>
+          <w:szCs w:val="28"/>
+          <w:lang w:val="es-ES"/>
+        </w:rPr>
+      </w:pPr>
+      <w:proofErr w:type="spellStart"/>
+      <w:r>
+        <w:rPr>
+          <w:sz w:val="28"/>
+          <w:szCs w:val="28"/>
+          <w:lang w:val="es-ES"/>
+        </w:rPr>
+        <w:t>void</w:t>
+      </w:r>
+      <w:proofErr w:type="spellEnd"/>
+      <w:r>
+        <w:rPr>
+          <w:sz w:val="28"/>
+          <w:szCs w:val="28"/>
+          <w:lang w:val="es-ES"/>
+        </w:rPr>
+        <w:t xml:space="preserve"> </w:t>
+      </w:r>
+      <w:proofErr w:type="spellStart"/>
+      <w:proofErr w:type="gramStart"/>
+      <w:r>
+        <w:rPr>
+          <w:sz w:val="28"/>
+          <w:szCs w:val="28"/>
+          <w:lang w:val="es-ES"/>
+        </w:rPr>
+        <w:t>loop</w:t>
+      </w:r>
+      <w:proofErr w:type="spellEnd"/>
+      <w:r>
+        <w:rPr>
+          <w:sz w:val="28"/>
+          <w:szCs w:val="28"/>
+          <w:lang w:val="es-ES"/>
+        </w:rPr>
+        <w:t>(</w:t>
+      </w:r>
+      <w:proofErr w:type="gramEnd"/>
+      <w:r>
+        <w:rPr>
+          <w:sz w:val="28"/>
+          <w:szCs w:val="28"/>
+          <w:lang w:val="es-ES"/>
+        </w:rPr>
+        <w:t>) {</w:t>
+      </w:r>
+    </w:p>
+    <w:p>
+      <w:pPr>
+        <w:rPr>
+          <w:sz w:val="28"/>
+          <w:szCs w:val="28"/>
+          <w:lang w:val="es-ES"/>
+        </w:rPr>
+      </w:pPr>
+      <w:r>
+        <w:rPr>
+          <w:sz w:val="28"/>
+          <w:szCs w:val="28"/>
+          <w:lang w:val="es-ES"/>
+        </w:rPr>
+        <w:t xml:space="preserve">   //Si valor=0 el led permanece apagado</w:t>
+      </w:r>
+    </w:p>
+    <w:p>
+      <w:pPr>
+        <w:rPr>
+          <w:sz w:val="28"/>
+          <w:szCs w:val="28"/>
+          <w:lang w:val="es-ES"/>
+        </w:rPr>
+      </w:pPr>
+      <w:r>
+        <w:rPr>
+          <w:sz w:val="28"/>
+          <w:szCs w:val="28"/>
+          <w:lang w:val="es-ES"/>
+        </w:rPr>
+        <w:t xml:space="preserve">  //Si valor=1 el led permanece encendido</w:t>
+      </w:r>
+    </w:p>
+    <w:p>
+      <w:pPr>
+        <w:rPr>
+          <w:sz w:val="28"/>
+          <w:szCs w:val="28"/>
+          <w:lang w:val="es-ES"/>
+        </w:rPr>
+      </w:pPr>
+      <w:r>
+        <w:rPr>
+          <w:sz w:val="28"/>
+          <w:szCs w:val="28"/>
+          <w:lang w:val="es-ES"/>
+        </w:rPr>
+        <w:t xml:space="preserve">   </w:t>
+      </w:r>
+      <w:proofErr w:type="spellStart"/>
+      <w:proofErr w:type="gramStart"/>
+      <w:r>
+        <w:rPr>
+          <w:sz w:val="28"/>
+          <w:szCs w:val="28"/>
+          <w:lang w:val="es-ES"/>
+        </w:rPr>
+        <w:t>digitalWrite</w:t>
+      </w:r>
+      <w:proofErr w:type="spellEnd"/>
+      <w:r>
+        <w:rPr>
+          <w:sz w:val="28"/>
+          <w:szCs w:val="28"/>
+          <w:lang w:val="es-ES"/>
+        </w:rPr>
+        <w:t>(</w:t>
+      </w:r>
+      <w:proofErr w:type="spellStart"/>
+      <w:proofErr w:type="gramEnd"/>
+      <w:r>
+        <w:rPr>
+          <w:sz w:val="28"/>
+          <w:szCs w:val="28"/>
+          <w:lang w:val="es-ES"/>
+        </w:rPr>
+        <w:t>pin_led</w:t>
+      </w:r>
+      <w:proofErr w:type="spellEnd"/>
+      <w:r>
+        <w:rPr>
+          <w:sz w:val="28"/>
+          <w:szCs w:val="28"/>
+          <w:lang w:val="es-ES"/>
+        </w:rPr>
+        <w:t>, valor);</w:t>
+      </w:r>
+    </w:p>
+    <w:p>
+      <w:pPr>
+        <w:rPr>
+          <w:sz w:val="28"/>
+          <w:szCs w:val="28"/>
+          <w:lang w:val="es-ES"/>
+        </w:rPr>
+      </w:pPr>
+      <w:r>
+        <w:rPr>
+          <w:sz w:val="28"/>
+          <w:szCs w:val="28"/>
+          <w:lang w:val="es-ES"/>
+        </w:rPr>
+        <w:t>}</w:t>
+      </w:r>
+    </w:p>
+    <w:p>
+      <w:pPr>
+        <w:rPr>
+          <w:sz w:val="28"/>
+          <w:szCs w:val="28"/>
+          <w:lang w:val="es-ES"/>
+        </w:rPr>
+      </w:pPr>
+      <w:r>
+        <w:rPr>
+          <w:sz w:val="28"/>
+          <w:szCs w:val="28"/>
+          <w:lang w:val="es-ES"/>
+        </w:rPr>
+        <w:t xml:space="preserve">//ISR del pin 2, es decir la </w:t>
+      </w:r>
+      <w:proofErr w:type="spellStart"/>
+      <w:r>
+        <w:rPr>
+          <w:sz w:val="28"/>
+          <w:szCs w:val="28"/>
+          <w:lang w:val="es-ES"/>
+        </w:rPr>
+        <w:t>funcion</w:t>
+      </w:r>
+      <w:proofErr w:type="spellEnd"/>
+      <w:r>
+        <w:rPr>
+          <w:sz w:val="28"/>
+          <w:szCs w:val="28"/>
+          <w:lang w:val="es-ES"/>
+        </w:rPr>
+        <w:t xml:space="preserve"> que</w:t>
+      </w:r>
+    </w:p>
+    <w:p>
+      <w:pPr>
+        <w:rPr>
+          <w:sz w:val="28"/>
+          <w:szCs w:val="28"/>
+          <w:lang w:val="es-ES"/>
+        </w:rPr>
+      </w:pPr>
+      <w:proofErr w:type="spellStart"/>
+      <w:r>
+        <w:rPr>
+          <w:sz w:val="28"/>
+          <w:szCs w:val="28"/>
+          <w:lang w:val="es-ES"/>
+        </w:rPr>
+        <w:t>void</w:t>
+      </w:r>
+      <w:proofErr w:type="spellEnd"/>
+      <w:r>
+        <w:rPr>
+          <w:sz w:val="28"/>
+          <w:szCs w:val="28"/>
+          <w:lang w:val="es-ES"/>
+        </w:rPr>
+        <w:t xml:space="preserve"> </w:t>
+      </w:r>
+      <w:proofErr w:type="gramStart"/>
+      <w:r>
+        <w:rPr>
+          <w:sz w:val="28"/>
+          <w:szCs w:val="28"/>
+          <w:lang w:val="es-ES"/>
+        </w:rPr>
+        <w:t>estado(</w:t>
+      </w:r>
+      <w:proofErr w:type="gramEnd"/>
+      <w:r>
+        <w:rPr>
+          <w:sz w:val="28"/>
+          <w:szCs w:val="28"/>
+          <w:lang w:val="es-ES"/>
+        </w:rPr>
+        <w:t>) {</w:t>
+      </w:r>
+    </w:p>
+    <w:p>
+      <w:pPr>
+        <w:rPr>
+          <w:sz w:val="28"/>
+          <w:szCs w:val="28"/>
+          <w:lang w:val="es-ES"/>
+        </w:rPr>
+      </w:pPr>
+      <w:r>
+        <w:rPr>
+          <w:sz w:val="28"/>
+          <w:szCs w:val="28"/>
+          <w:lang w:val="es-ES"/>
+        </w:rPr>
+        <w:t xml:space="preserve">  //Cada vez que entre</w:t>
+      </w:r>
+      <w:r>
+        <w:rPr>
+          <w:sz w:val="28"/>
+          <w:szCs w:val="28"/>
+          <w:lang w:val="es-ES"/>
+        </w:rPr>
+        <w:t xml:space="preserve"> valor cambia</w:t>
+      </w:r>
+    </w:p>
+    <w:p>
+      <w:pPr>
+        <w:rPr>
+          <w:sz w:val="28"/>
+          <w:szCs w:val="28"/>
+          <w:lang w:val="es-ES"/>
+        </w:rPr>
+      </w:pPr>
+      <w:r>
+        <w:rPr>
+          <w:sz w:val="28"/>
+          <w:szCs w:val="28"/>
+          <w:lang w:val="es-ES"/>
+        </w:rPr>
+        <w:t xml:space="preserve">   valor </w:t>
+      </w:r>
+      <w:proofErr w:type="gramStart"/>
+      <w:r>
+        <w:rPr>
+          <w:sz w:val="28"/>
+          <w:szCs w:val="28"/>
+          <w:lang w:val="es-ES"/>
+        </w:rPr>
+        <w:t>= !valor</w:t>
+      </w:r>
+      <w:proofErr w:type="gramEnd"/>
+      <w:r>
+        <w:rPr>
+          <w:sz w:val="28"/>
+          <w:szCs w:val="28"/>
+          <w:lang w:val="es-ES"/>
+        </w:rPr>
+        <w:t>;</w:t>
+      </w:r>
+    </w:p>
+    <w:p>
+      <w:pPr>
+        <w:rPr>
+          <w:sz w:val="28"/>
+          <w:szCs w:val="28"/>
+          <w:lang w:val="es-ES"/>
+        </w:rPr>
+      </w:pPr>
+      <w:r>
+        <w:rPr>
+          <w:sz w:val="28"/>
+          <w:szCs w:val="28"/>
+          <w:lang w:val="es-ES"/>
+        </w:rPr>
+        <w:t>}</w:t>
+      </w:r>
+    </w:p>
+    <w:p>
+      <w:pPr>
+        <w:rPr>
+          <w:sz w:val="28"/>
+          <w:szCs w:val="28"/>
+          <w:lang w:val="es-ES"/>
+        </w:rPr>
+      </w:pPr>
+    </w:p>
+    <w:p>
+      <w:pPr>
+        <w:rPr>
+          <w:sz w:val="28"/>
+          <w:szCs w:val="28"/>
+          <w:lang w:val="es-ES"/>
+        </w:rPr>
+      </w:pPr>
+      <w:r>
+        <w:rPr>
+          <w:sz w:val="28"/>
+          <w:szCs w:val="28"/>
+          <w:lang w:val="es-ES"/>
+        </w:rPr>
+        <w:t>Bibliografía</w:t>
+      </w:r>
+    </w:p>
+    <w:p>
+      <w:pPr>
+        <w:rPr>
+          <w:rStyle w:val="Hipervnculo"/>
           <w:sz w:val="28"/>
           <w:szCs w:val="28"/>
           <w:lang w:val="es-ES"/>
@@ -629,7 +1557,25 @@
             <w:szCs w:val="28"/>
             <w:lang w:val="es-ES"/>
           </w:rPr>
-          <w:t>http://picfernalia.blogspot.com/2012/06/interrupciones-conceptos-basicos.html</w:t>
+          <w:t>http://www.fdi.ucm.es/profesor/jjruz/WEB</w:t>
+        </w:r>
+        <w:r>
+          <w:rPr>
+            <w:rStyle w:val="Hipervnculo"/>
+            <w:sz w:val="28"/>
+            <w:szCs w:val="28"/>
+            <w:lang w:val="es-ES"/>
+          </w:rPr>
+          <w:t>2</w:t>
+        </w:r>
+        <w:r>
+          <w:rPr>
+            <w:rStyle w:val="Hipervnculo"/>
+            <w:sz w:val="28"/>
+            <w:szCs w:val="28"/>
+            <w:lang w:val="es-ES"/>
+          </w:rPr>
+          <w:t>/Temas/Curso05_06/EC9.pdf</w:t>
         </w:r>
       </w:hyperlink>
     </w:p>
@@ -649,19 +1595,8 @@
             <w:szCs w:val="28"/>
             <w:lang w:val="es-ES"/>
           </w:rPr>
-          <w:t>http://avecomputointe.blogspot.com/2012/05/interrupciones-en-microcontroladores.html</w:t>
+          <w:t>https://raulalejandroql.webci</w:t>
         </w:r>
-      </w:hyperlink>
-    </w:p>
-    <w:p>
-      <w:pPr>
-        <w:rPr>
-          <w:sz w:val="28"/>
-          <w:szCs w:val="28"/>
-          <w:lang w:val="es-ES"/>
-        </w:rPr>
-      </w:pPr>
-      <w:hyperlink r:id="rId8" w:history="1">
         <w:r>
           <w:rPr>
             <w:rStyle w:val="Hipervnculo"/>
@@ -669,19 +1604,8 @@
             <w:szCs w:val="28"/>
             <w:lang w:val="es-ES"/>
           </w:rPr>
-          <w:t>https://raulalejandroql.webcindario.com/atmel/8_Interrupciones.pdf</w:t>
+          <w:t>n</w:t>
         </w:r>
-      </w:hyperlink>
-    </w:p>
-    <w:p>
-      <w:pPr>
-        <w:rPr>
-          <w:sz w:val="28"/>
-          <w:szCs w:val="28"/>
-          <w:lang w:val="es-ES"/>
-        </w:rPr>
-      </w:pPr>
-      <w:hyperlink r:id="rId9" w:history="1">
         <w:r>
           <w:rPr>
             <w:rStyle w:val="Hipervnculo"/>
@@ -689,7 +1613,7 @@
             <w:szCs w:val="28"/>
             <w:lang w:val="es-ES"/>
           </w:rPr>
-          <w:t>https://issuu.com/kevinaguilar13/docs/interrupciones.docx</w:t>
+          <w:t>dario.com/atmel/8_Interrupciones.pdf</w:t>
         </w:r>
       </w:hyperlink>
     </w:p>
@@ -701,26 +1625,14 @@
           <w:lang w:val="es-ES"/>
         </w:rPr>
       </w:pPr>
-      <w:hyperlink r:id="rId10" w:history="1">
-        <w:r>
-          <w:rPr>
-            <w:rStyle w:val="Hipervnculo"/>
-            <w:sz w:val="28"/>
-            <w:szCs w:val="28"/>
-            <w:lang w:val="es-ES"/>
-          </w:rPr>
-          <w:t>https://riunet.upv.es/bitstream/handle/10251/52760/Interrupciones%20EXTI%20en%20microcontroladores%20STM32F4.pdf?sequence=1&amp;isAllowed=y</w:t>
-        </w:r>
-      </w:hyperlink>
-    </w:p>
-    <w:p>
-      <w:pPr>
-        <w:rPr>
-          <w:sz w:val="28"/>
-          <w:szCs w:val="28"/>
-          <w:lang w:val="es-ES"/>
-        </w:rPr>
-      </w:pPr>
+      <w:r>
+        <w:rPr>
+          <w:sz w:val="28"/>
+          <w:szCs w:val="28"/>
+          <w:lang w:val="es-ES"/>
+        </w:rPr>
+        <w:t>http://www3.fi.mdp.edu.ar/electrica/opt_archivos/arduino/Manejo_de_Interrupciones.pdf</w:t>
+      </w:r>
     </w:p>
     <w:sectPr>
       <w:pgSz w:w="12240" w:h="15840"/>
@@ -1289,6 +2201,18 @@
       <w:contextualSpacing/>
     </w:pPr>
   </w:style>
+  <w:style w:type="character" w:styleId="Hipervnculovisitado">
+    <w:name w:val="FollowedHyperlink"/>
+    <w:basedOn w:val="Fuentedeprrafopredeter"/>
+    <w:uiPriority w:val="99"/>
+    <w:semiHidden/>
+    <w:unhideWhenUsed/>
+    <w:rsid w:val="00B13E4F"/>
+    <w:rPr>
+      <w:color w:val="954F72" w:themeColor="followedHyperlink"/>
+      <w:u w:val="single"/>
+    </w:rPr>
+  </w:style>
 </w:styles>
 </file>
 

</xml_diff>